<commit_message>
Graphs and analysis completed
</commit_message>
<xml_diff>
--- a/Assignment_4/Assignment_4.docx
+++ b/Assignment_4/Assignment_4.docx
@@ -2,6 +2,29 @@
 <file path=word/document.xml><?xml version="1.0" encoding="utf-8"?>
 <w:document xmlns:wpc="http://schemas.microsoft.com/office/word/2010/wordprocessingCanvas" xmlns:cx="http://schemas.microsoft.com/office/drawing/2014/chartex" xmlns:cx1="http://schemas.microsoft.com/office/drawing/2015/9/8/chartex" xmlns:cx2="http://schemas.microsoft.com/office/drawing/2015/10/21/chartex" xmlns:cx3="http://schemas.microsoft.com/office/drawing/2016/5/9/chartex" xmlns:cx4="http://schemas.microsoft.com/office/drawing/2016/5/10/chartex" xmlns:cx5="http://schemas.microsoft.com/office/drawing/2016/5/11/chartex" xmlns:cx6="http://schemas.microsoft.com/office/drawing/2016/5/12/chartex" xmlns:cx7="http://schemas.microsoft.com/office/drawing/2016/5/13/chartex" xmlns:cx8="http://schemas.microsoft.com/office/drawing/2016/5/14/chartex" xmlns:mc="http://schemas.openxmlformats.org/markup-compatibility/2006" xmlns:aink="http://schemas.microsoft.com/office/drawing/2016/ink" xmlns:am3d="http://schemas.microsoft.com/office/drawing/2017/model3d" xmlns:o="urn:schemas-microsoft-com:office:office" xmlns:oel="http://schemas.microsoft.com/office/2019/extlst" xmlns:r="http://schemas.openxmlformats.org/officeDocument/2006/relationships" xmlns:m="http://schemas.openxmlformats.org/officeDocument/2006/math" xmlns:v="urn:schemas-microsoft-com:vml" xmlns:wp14="http://schemas.microsoft.com/office/word/2010/wordprocessingDrawing" xmlns:wp="http://schemas.openxmlformats.org/drawingml/2006/wordprocessingDrawing" xmlns:w10="urn:schemas-microsoft-com:office:word" xmlns:w="http://schemas.openxmlformats.org/wordprocessingml/2006/main" xmlns:w14="http://schemas.microsoft.com/office/word/2010/wordml" xmlns:w15="http://schemas.microsoft.com/office/word/2012/wordml" xmlns:w16cex="http://schemas.microsoft.com/office/word/2018/wordml/cex" xmlns:w16cid="http://schemas.microsoft.com/office/word/2016/wordml/cid" xmlns:w16="http://schemas.microsoft.com/office/word/2018/wordml" xmlns:w16sdtdh="http://schemas.microsoft.com/office/word/2020/wordml/sdtdatahash" xmlns:w16se="http://schemas.microsoft.com/office/word/2015/wordml/symex" xmlns:wpg="http://schemas.microsoft.com/office/word/2010/wordprocessingGroup" xmlns:wpi="http://schemas.microsoft.com/office/word/2010/wordprocessingInk" xmlns:wne="http://schemas.microsoft.com/office/word/2006/wordml" xmlns:wps="http://schemas.microsoft.com/office/word/2010/wordprocessingShape" mc:Ignorable="w14 w15 w16se w16cid w16 w16cex w16sdtdh wp14">
   <w:body>
+    <w:p>
+      <w:pPr>
+        <w:ind w:left="720" w:hanging="360"/>
+        <w:jc w:val="right"/>
+      </w:pPr>
+      <w:r>
+        <w:t>Robert Alvarez</w:t>
+      </w:r>
+    </w:p>
+    <w:p>
+      <w:pPr>
+        <w:ind w:left="720" w:hanging="360"/>
+        <w:jc w:val="right"/>
+      </w:pPr>
+      <w:r>
+        <w:t>Advance Algorithms, Assignment 4</w:t>
+      </w:r>
+    </w:p>
+    <w:p>
+      <w:pPr>
+        <w:ind w:left="720" w:hanging="360"/>
+      </w:pPr>
+    </w:p>
     <w:p>
       <w:pPr>
         <w:pStyle w:val="ListParagraph"/>
@@ -53,14 +76,38 @@
         </w:numPr>
       </w:pPr>
       <w:r>
+        <w:t xml:space="preserve">Analysis </w:t>
+      </w:r>
+      <w:r>
+        <w:t>of</w:t>
+      </w:r>
+      <w:r>
+        <w:t xml:space="preserve"> </w:t>
+      </w:r>
+      <w:r>
+        <w:t xml:space="preserve">the </w:t>
+      </w:r>
+      <w:r>
+        <w:t>number of collisions.</w:t>
+      </w:r>
+    </w:p>
+    <w:p>
+      <w:pPr>
+        <w:pStyle w:val="ListParagraph"/>
+        <w:numPr>
+          <w:ilvl w:val="2"/>
+          <w:numId w:val="1"/>
+        </w:numPr>
+      </w:pPr>
+      <w:r>
         <w:rPr>
           <w:noProof/>
         </w:rPr>
         <w:drawing>
-          <wp:inline distT="0" distB="0" distL="0" distR="0" wp14:anchorId="22DF1A37" wp14:editId="36059098">
-            <wp:extent cx="2912758" cy="2204059"/>
-            <wp:effectExtent l="0" t="0" r="0" b="6350"/>
-            <wp:docPr id="1175535663" name="Picture 3" descr="A graph with blue dots&#10;&#10;Description automatically generated"/>
+          <wp:inline distT="0" distB="0" distL="0" distR="0" wp14:anchorId="4730CE8E" wp14:editId="755A00F3">
+            <wp:extent cx="2912745" cy="2225709"/>
+            <wp:effectExtent l="0" t="0" r="0" b="0"/>
+            <wp:docPr id="1615790035" name="Picture 1" descr="A graph with blue dots&#10;&#10;Description automatically generated"/>
             <wp:cNvGraphicFramePr>
               <a:graphicFrameLocks xmlns:a="http://schemas.openxmlformats.org/drawingml/2006/main" noChangeAspect="1"/>
             </wp:cNvGraphicFramePr>
@@ -68,7 +115,7 @@
               <a:graphicData uri="http://schemas.openxmlformats.org/drawingml/2006/picture">
                 <pic:pic xmlns:pic="http://schemas.openxmlformats.org/drawingml/2006/picture">
                   <pic:nvPicPr>
-                    <pic:cNvPr id="1175535663" name="Picture 3" descr="A graph with blue dots&#10;&#10;Description automatically generated"/>
+                    <pic:cNvPr id="1615790035" name="Picture 1" descr="A graph with blue dots&#10;&#10;Description automatically generated"/>
                     <pic:cNvPicPr/>
                   </pic:nvPicPr>
                   <pic:blipFill>
@@ -86,7 +133,7 @@
                   <pic:spPr>
                     <a:xfrm>
                       <a:off x="0" y="0"/>
-                      <a:ext cx="3047550" cy="2306055"/>
+                      <a:ext cx="2963498" cy="2264491"/>
                     </a:xfrm>
                     <a:prstGeom prst="rect">
                       <a:avLst/>
@@ -98,15 +145,84 @@
           </wp:inline>
         </w:drawing>
       </w:r>
+    </w:p>
+    <w:p>
+      <w:pPr>
+        <w:pStyle w:val="ListParagraph"/>
+        <w:numPr>
+          <w:ilvl w:val="2"/>
+          <w:numId w:val="1"/>
+        </w:numPr>
+      </w:pPr>
+      <w:r>
+        <w:t>By looking at the number of maximum collision</w:t>
+      </w:r>
+      <w:r>
+        <w:t>s</w:t>
+      </w:r>
+      <w:r>
+        <w:t xml:space="preserve"> </w:t>
+      </w:r>
+      <w:r>
+        <w:t xml:space="preserve">in a hash table entry for different hash table sizes we can observe that </w:t>
+      </w:r>
+      <w:r>
+        <w:t xml:space="preserve">as the hash table size increase the </w:t>
+      </w:r>
+      <w:r>
+        <w:t xml:space="preserve"># of collision decrease to </w:t>
+      </w:r>
+      <w:r>
+        <w:t>no less than</w:t>
+      </w:r>
+      <w:r>
+        <w:t xml:space="preserve"> 6</w:t>
+      </w:r>
+      <w:r>
+        <w:t xml:space="preserve">. Testing was done for sizes above 100,000 and the minimum never went </w:t>
+      </w:r>
+      <w:r>
+        <w:t>below 6. This is due to the key (Spanish word) distribution</w:t>
+      </w:r>
+      <w:r>
+        <w:t>.</w:t>
+      </w:r>
+    </w:p>
+    <w:p>
+      <w:pPr>
+        <w:pStyle w:val="ListParagraph"/>
+        <w:ind w:left="1080"/>
+      </w:pPr>
+    </w:p>
+    <w:p>
+      <w:pPr>
+        <w:pStyle w:val="ListParagraph"/>
+        <w:numPr>
+          <w:ilvl w:val="1"/>
+          <w:numId w:val="1"/>
+        </w:numPr>
+      </w:pPr>
+      <w:r>
+        <w:t>Analysis of unused entries.</w:t>
+      </w:r>
+    </w:p>
+    <w:p>
+      <w:pPr>
+        <w:pStyle w:val="ListParagraph"/>
+        <w:numPr>
+          <w:ilvl w:val="2"/>
+          <w:numId w:val="1"/>
+        </w:numPr>
+      </w:pPr>
       <w:r>
         <w:rPr>
           <w:noProof/>
         </w:rPr>
         <w:drawing>
-          <wp:inline distT="0" distB="0" distL="0" distR="0" wp14:anchorId="264E587E" wp14:editId="3E9855F0">
-            <wp:extent cx="2880360" cy="2200963"/>
-            <wp:effectExtent l="0" t="0" r="2540" b="0"/>
-            <wp:docPr id="1336654476" name="Picture 4" descr="A graph of a number of hash hashable size&#10;&#10;Description automatically generated with medium confidence"/>
+          <wp:inline distT="0" distB="0" distL="0" distR="0" wp14:anchorId="4C4DC74A" wp14:editId="0413DBA8">
+            <wp:extent cx="2947543" cy="2286000"/>
+            <wp:effectExtent l="0" t="0" r="0" b="0"/>
+            <wp:docPr id="2041107381" name="Picture 5" descr="A graph with blue dots&#10;&#10;Description automatically generated"/>
             <wp:cNvGraphicFramePr>
               <a:graphicFrameLocks xmlns:a="http://schemas.openxmlformats.org/drawingml/2006/main" noChangeAspect="1"/>
             </wp:cNvGraphicFramePr>
@@ -114,7 +230,7 @@
               <a:graphicData uri="http://schemas.openxmlformats.org/drawingml/2006/picture">
                 <pic:pic xmlns:pic="http://schemas.openxmlformats.org/drawingml/2006/picture">
                   <pic:nvPicPr>
-                    <pic:cNvPr id="1336654476" name="Picture 4" descr="A graph of a number of hash hashable size&#10;&#10;Description automatically generated with medium confidence"/>
+                    <pic:cNvPr id="2041107381" name="Picture 5" descr="A graph with blue dots&#10;&#10;Description automatically generated"/>
                     <pic:cNvPicPr/>
                   </pic:nvPicPr>
                   <pic:blipFill>
@@ -132,7 +248,7 @@
                   <pic:spPr>
                     <a:xfrm>
                       <a:off x="0" y="0"/>
-                      <a:ext cx="2910925" cy="2224319"/>
+                      <a:ext cx="2947543" cy="2286000"/>
                     </a:xfrm>
                     <a:prstGeom prst="rect">
                       <a:avLst/>
@@ -149,9 +265,9 @@
           <w:noProof/>
         </w:rPr>
         <w:drawing>
-          <wp:inline distT="0" distB="0" distL="0" distR="0" wp14:anchorId="00ABB530" wp14:editId="5652AED4">
-            <wp:extent cx="2880360" cy="2200963"/>
-            <wp:effectExtent l="0" t="0" r="2540" b="0"/>
+          <wp:inline distT="0" distB="0" distL="0" distR="0" wp14:anchorId="1857ACB0" wp14:editId="7688A105">
+            <wp:extent cx="2991646" cy="2286000"/>
+            <wp:effectExtent l="0" t="0" r="5715" b="0"/>
             <wp:docPr id="261629505" name="Picture 2" descr="A graph with a line&#10;&#10;Description automatically generated"/>
             <wp:cNvGraphicFramePr>
               <a:graphicFrameLocks xmlns:a="http://schemas.openxmlformats.org/drawingml/2006/main" noChangeAspect="1"/>
@@ -178,7 +294,7 @@
                   <pic:spPr>
                     <a:xfrm>
                       <a:off x="0" y="0"/>
-                      <a:ext cx="2973163" cy="2271877"/>
+                      <a:ext cx="2991646" cy="2286000"/>
                     </a:xfrm>
                     <a:prstGeom prst="rect">
                       <a:avLst/>
@@ -194,7 +310,397 @@
     <w:p>
       <w:pPr>
         <w:pStyle w:val="ListParagraph"/>
-      </w:pPr>
+        <w:numPr>
+          <w:ilvl w:val="2"/>
+          <w:numId w:val="1"/>
+        </w:numPr>
+      </w:pPr>
+      <w:r>
+        <w:t xml:space="preserve">This graph </w:t>
+      </w:r>
+      <w:r>
+        <w:t>shows</w:t>
+      </w:r>
+      <w:r>
+        <w:t xml:space="preserve"> the memory usage </w:t>
+      </w:r>
+      <w:r>
+        <w:t>inefficiency</w:t>
+      </w:r>
+      <w:r>
+        <w:t xml:space="preserve"> for large hash</w:t>
+      </w:r>
+      <w:r>
+        <w:t xml:space="preserve"> </w:t>
+      </w:r>
+      <w:r>
+        <w:t>table sizes</w:t>
+      </w:r>
+      <w:r>
+        <w:t>.</w:t>
+      </w:r>
+      <w:r>
+        <w:t xml:space="preserve"> So, even if graph (a) </w:t>
+      </w:r>
+      <w:r>
+        <w:t>keeps</w:t>
+      </w:r>
+      <w:r>
+        <w:t xml:space="preserve"> decreasing the number of collisions per entry</w:t>
+      </w:r>
+      <w:r>
+        <w:t xml:space="preserve"> use (to a minimum of 6), the hash table </w:t>
+      </w:r>
+      <w:r>
+        <w:t>starts</w:t>
+      </w:r>
+      <w:r>
+        <w:t xml:space="preserve"> to have more and more unused entries</w:t>
+      </w:r>
+      <w:r>
+        <w:t xml:space="preserve"> with respect to the total number of entries</w:t>
+      </w:r>
+      <w:r>
+        <w:t>.</w:t>
+      </w:r>
+    </w:p>
+    <w:p>
+      <w:r>
+        <w:br w:type="page"/>
+      </w:r>
+    </w:p>
+    <w:p>
+      <w:pPr>
+        <w:pStyle w:val="ListParagraph"/>
+        <w:numPr>
+          <w:ilvl w:val="1"/>
+          <w:numId w:val="1"/>
+        </w:numPr>
+      </w:pPr>
+      <w:r>
+        <w:lastRenderedPageBreak/>
+        <w:t xml:space="preserve">Analysis of </w:t>
+      </w:r>
+      <w:r>
+        <w:t>actual vs expected # of collisions.</w:t>
+      </w:r>
+    </w:p>
+    <w:p>
+      <w:pPr>
+        <w:pStyle w:val="ListParagraph"/>
+        <w:numPr>
+          <w:ilvl w:val="2"/>
+          <w:numId w:val="1"/>
+        </w:numPr>
+      </w:pPr>
+      <w:r>
+        <w:rPr>
+          <w:noProof/>
+        </w:rPr>
+        <w:drawing>
+          <wp:inline distT="0" distB="0" distL="0" distR="0" wp14:anchorId="7C751FF8" wp14:editId="5192E092">
+            <wp:extent cx="2975583" cy="2377440"/>
+            <wp:effectExtent l="0" t="0" r="0" b="0"/>
+            <wp:docPr id="858814319" name="Picture 4" descr="A graph with a line&#10;&#10;Description automatically generated"/>
+            <wp:cNvGraphicFramePr>
+              <a:graphicFrameLocks xmlns:a="http://schemas.openxmlformats.org/drawingml/2006/main" noChangeAspect="1"/>
+            </wp:cNvGraphicFramePr>
+            <a:graphic xmlns:a="http://schemas.openxmlformats.org/drawingml/2006/main">
+              <a:graphicData uri="http://schemas.openxmlformats.org/drawingml/2006/picture">
+                <pic:pic xmlns:pic="http://schemas.openxmlformats.org/drawingml/2006/picture">
+                  <pic:nvPicPr>
+                    <pic:cNvPr id="858814319" name="Picture 4" descr="A graph with a line&#10;&#10;Description automatically generated"/>
+                    <pic:cNvPicPr/>
+                  </pic:nvPicPr>
+                  <pic:blipFill>
+                    <a:blip r:embed="rId8">
+                      <a:extLst>
+                        <a:ext uri="{28A0092B-C50C-407E-A947-70E740481C1C}">
+                          <a14:useLocalDpi xmlns:a14="http://schemas.microsoft.com/office/drawing/2010/main" val="0"/>
+                        </a:ext>
+                      </a:extLst>
+                    </a:blip>
+                    <a:stretch>
+                      <a:fillRect/>
+                    </a:stretch>
+                  </pic:blipFill>
+                  <pic:spPr>
+                    <a:xfrm>
+                      <a:off x="0" y="0"/>
+                      <a:ext cx="2975583" cy="2377440"/>
+                    </a:xfrm>
+                    <a:prstGeom prst="rect">
+                      <a:avLst/>
+                    </a:prstGeom>
+                  </pic:spPr>
+                </pic:pic>
+              </a:graphicData>
+            </a:graphic>
+          </wp:inline>
+        </w:drawing>
+      </w:r>
+      <w:r>
+        <w:rPr>
+          <w:noProof/>
+        </w:rPr>
+        <w:drawing>
+          <wp:inline distT="0" distB="0" distL="0" distR="0" wp14:anchorId="3A02EAB7" wp14:editId="13F3E2D1">
+            <wp:extent cx="3004289" cy="2377440"/>
+            <wp:effectExtent l="0" t="0" r="5715" b="0"/>
+            <wp:docPr id="1956408290" name="Picture 3" descr="A graph with blue lines&#10;&#10;Description automatically generated"/>
+            <wp:cNvGraphicFramePr>
+              <a:graphicFrameLocks xmlns:a="http://schemas.openxmlformats.org/drawingml/2006/main" noChangeAspect="1"/>
+            </wp:cNvGraphicFramePr>
+            <a:graphic xmlns:a="http://schemas.openxmlformats.org/drawingml/2006/main">
+              <a:graphicData uri="http://schemas.openxmlformats.org/drawingml/2006/picture">
+                <pic:pic xmlns:pic="http://schemas.openxmlformats.org/drawingml/2006/picture">
+                  <pic:nvPicPr>
+                    <pic:cNvPr id="1956408290" name="Picture 3" descr="A graph with blue lines&#10;&#10;Description automatically generated"/>
+                    <pic:cNvPicPr/>
+                  </pic:nvPicPr>
+                  <pic:blipFill>
+                    <a:blip r:embed="rId9">
+                      <a:extLst>
+                        <a:ext uri="{28A0092B-C50C-407E-A947-70E740481C1C}">
+                          <a14:useLocalDpi xmlns:a14="http://schemas.microsoft.com/office/drawing/2010/main" val="0"/>
+                        </a:ext>
+                      </a:extLst>
+                    </a:blip>
+                    <a:stretch>
+                      <a:fillRect/>
+                    </a:stretch>
+                  </pic:blipFill>
+                  <pic:spPr>
+                    <a:xfrm>
+                      <a:off x="0" y="0"/>
+                      <a:ext cx="3004289" cy="2377440"/>
+                    </a:xfrm>
+                    <a:prstGeom prst="rect">
+                      <a:avLst/>
+                    </a:prstGeom>
+                  </pic:spPr>
+                </pic:pic>
+              </a:graphicData>
+            </a:graphic>
+          </wp:inline>
+        </w:drawing>
+      </w:r>
+    </w:p>
+    <w:p>
+      <w:pPr>
+        <w:pStyle w:val="ListParagraph"/>
+        <w:numPr>
+          <w:ilvl w:val="2"/>
+          <w:numId w:val="1"/>
+        </w:numPr>
+      </w:pPr>
+      <w:r>
+        <w:t xml:space="preserve">This graph </w:t>
+      </w:r>
+      <w:r>
+        <w:t>shows</w:t>
+      </w:r>
+      <w:r>
+        <w:t xml:space="preserve"> that </w:t>
+      </w:r>
+      <w:r>
+        <w:t xml:space="preserve">for relatively small hash table sizes the key distribution </w:t>
+      </w:r>
+      <w:r>
+        <w:t>behaves as a uniform distribution</w:t>
+      </w:r>
+      <w:r>
+        <w:t xml:space="preserve"> because the ratio </w:t>
+      </w:r>
+      <w:r>
+        <w:t xml:space="preserve">between </w:t>
+      </w:r>
+      <w:r>
+        <w:t xml:space="preserve">the </w:t>
+      </w:r>
+      <w:r>
+        <w:t>actual</w:t>
+      </w:r>
+      <w:r>
+        <w:t xml:space="preserve"> (worst case)</w:t>
+      </w:r>
+      <w:r>
+        <w:t xml:space="preserve"> and</w:t>
+      </w:r>
+      <w:r>
+        <w:t xml:space="preserve"> the</w:t>
+      </w:r>
+      <w:r>
+        <w:t xml:space="preserve"> expected # of collisions </w:t>
+      </w:r>
+      <w:r>
+        <w:t xml:space="preserve">is </w:t>
+      </w:r>
+      <w:r>
+        <w:t>relatively close to 1.0</w:t>
+      </w:r>
+      <w:r>
+        <w:t xml:space="preserve"> (perfect hashing</w:t>
+      </w:r>
+      <w:r>
+        <w:t xml:space="preserve"> in uniform key distribution</w:t>
+      </w:r>
+      <w:r>
+        <w:t>)</w:t>
+      </w:r>
+      <w:r>
+        <w:t>.</w:t>
+      </w:r>
+    </w:p>
+    <w:p>
+      <w:pPr>
+        <w:pStyle w:val="ListParagraph"/>
+        <w:ind w:left="1080"/>
+      </w:pPr>
+    </w:p>
+    <w:p>
+      <w:pPr>
+        <w:pStyle w:val="ListParagraph"/>
+        <w:numPr>
+          <w:ilvl w:val="1"/>
+          <w:numId w:val="1"/>
+        </w:numPr>
+      </w:pPr>
+      <w:r>
+        <w:t>Analysis of % of collisions per entry</w:t>
+      </w:r>
+      <w:r>
+        <w:t xml:space="preserve"> usage.</w:t>
+      </w:r>
+    </w:p>
+    <w:p>
+      <w:pPr>
+        <w:pStyle w:val="ListParagraph"/>
+        <w:numPr>
+          <w:ilvl w:val="2"/>
+          <w:numId w:val="1"/>
+        </w:numPr>
+      </w:pPr>
+      <w:r>
+        <w:rPr>
+          <w:noProof/>
+        </w:rPr>
+        <w:drawing>
+          <wp:inline distT="0" distB="0" distL="0" distR="0" wp14:anchorId="24CF80AC" wp14:editId="3B79821A">
+            <wp:extent cx="3021047" cy="2286000"/>
+            <wp:effectExtent l="0" t="0" r="1905" b="0"/>
+            <wp:docPr id="1175535663" name="Picture 3" descr="A graph with blue dots&#10;&#10;Description automatically generated"/>
+            <wp:cNvGraphicFramePr>
+              <a:graphicFrameLocks xmlns:a="http://schemas.openxmlformats.org/drawingml/2006/main" noChangeAspect="1"/>
+            </wp:cNvGraphicFramePr>
+            <a:graphic xmlns:a="http://schemas.openxmlformats.org/drawingml/2006/main">
+              <a:graphicData uri="http://schemas.openxmlformats.org/drawingml/2006/picture">
+                <pic:pic xmlns:pic="http://schemas.openxmlformats.org/drawingml/2006/picture">
+                  <pic:nvPicPr>
+                    <pic:cNvPr id="1175535663" name="Picture 3" descr="A graph with blue dots&#10;&#10;Description automatically generated"/>
+                    <pic:cNvPicPr/>
+                  </pic:nvPicPr>
+                  <pic:blipFill>
+                    <a:blip r:embed="rId10">
+                      <a:extLst>
+                        <a:ext uri="{28A0092B-C50C-407E-A947-70E740481C1C}">
+                          <a14:useLocalDpi xmlns:a14="http://schemas.microsoft.com/office/drawing/2010/main" val="0"/>
+                        </a:ext>
+                      </a:extLst>
+                    </a:blip>
+                    <a:stretch>
+                      <a:fillRect/>
+                    </a:stretch>
+                  </pic:blipFill>
+                  <pic:spPr>
+                    <a:xfrm>
+                      <a:off x="0" y="0"/>
+                      <a:ext cx="3021047" cy="2286000"/>
+                    </a:xfrm>
+                    <a:prstGeom prst="rect">
+                      <a:avLst/>
+                    </a:prstGeom>
+                  </pic:spPr>
+                </pic:pic>
+              </a:graphicData>
+            </a:graphic>
+          </wp:inline>
+        </w:drawing>
+      </w:r>
+      <w:r>
+        <w:rPr>
+          <w:noProof/>
+        </w:rPr>
+        <w:drawing>
+          <wp:inline distT="0" distB="0" distL="0" distR="0" wp14:anchorId="76610ACD" wp14:editId="3B6422EF">
+            <wp:extent cx="2970346" cy="2286000"/>
+            <wp:effectExtent l="0" t="0" r="1905" b="0"/>
+            <wp:docPr id="961803812" name="Picture 2" descr="A graph with blue dots&#10;&#10;Description automatically generated"/>
+            <wp:cNvGraphicFramePr>
+              <a:graphicFrameLocks xmlns:a="http://schemas.openxmlformats.org/drawingml/2006/main" noChangeAspect="1"/>
+            </wp:cNvGraphicFramePr>
+            <a:graphic xmlns:a="http://schemas.openxmlformats.org/drawingml/2006/main">
+              <a:graphicData uri="http://schemas.openxmlformats.org/drawingml/2006/picture">
+                <pic:pic xmlns:pic="http://schemas.openxmlformats.org/drawingml/2006/picture">
+                  <pic:nvPicPr>
+                    <pic:cNvPr id="961803812" name="Picture 2" descr="A graph with blue dots&#10;&#10;Description automatically generated"/>
+                    <pic:cNvPicPr/>
+                  </pic:nvPicPr>
+                  <pic:blipFill>
+                    <a:blip r:embed="rId11">
+                      <a:extLst>
+                        <a:ext uri="{28A0092B-C50C-407E-A947-70E740481C1C}">
+                          <a14:useLocalDpi xmlns:a14="http://schemas.microsoft.com/office/drawing/2010/main" val="0"/>
+                        </a:ext>
+                      </a:extLst>
+                    </a:blip>
+                    <a:stretch>
+                      <a:fillRect/>
+                    </a:stretch>
+                  </pic:blipFill>
+                  <pic:spPr>
+                    <a:xfrm>
+                      <a:off x="0" y="0"/>
+                      <a:ext cx="2970346" cy="2286000"/>
+                    </a:xfrm>
+                    <a:prstGeom prst="rect">
+                      <a:avLst/>
+                    </a:prstGeom>
+                  </pic:spPr>
+                </pic:pic>
+              </a:graphicData>
+            </a:graphic>
+          </wp:inline>
+        </w:drawing>
+      </w:r>
+    </w:p>
+    <w:p>
+      <w:pPr>
+        <w:pStyle w:val="ListParagraph"/>
+        <w:numPr>
+          <w:ilvl w:val="2"/>
+          <w:numId w:val="1"/>
+        </w:numPr>
+      </w:pPr>
+      <w:r>
+        <w:t xml:space="preserve">By analyzing the percentage of collisions per entry we can </w:t>
+      </w:r>
+      <w:r>
+        <w:t>derive a similar reasoning as in analysis (b) because the % of collisions per entry (worst case) is close to 100/</w:t>
+      </w:r>
+      <w:proofErr w:type="spellStart"/>
+      <w:r>
+        <w:t>hashtable_size</w:t>
+      </w:r>
+      <w:proofErr w:type="spellEnd"/>
+      <w:r>
+        <w:t>.</w:t>
+      </w:r>
+    </w:p>
+    <w:p>
+      <w:r>
+        <w:br w:type="page"/>
+      </w:r>
     </w:p>
     <w:p>
       <w:pPr>
@@ -205,6 +711,7 @@
         </w:numPr>
       </w:pPr>
       <w:r>
+        <w:lastRenderedPageBreak/>
         <w:t xml:space="preserve">Compile the given code for </w:t>
       </w:r>
       <w:r>
@@ -225,9 +732,8 @@
         <w:rPr>
           <w:noProof/>
         </w:rPr>
-        <w:lastRenderedPageBreak/>
         <w:drawing>
-          <wp:inline distT="0" distB="0" distL="0" distR="0" wp14:anchorId="13DB90D7" wp14:editId="3A28BB28">
+          <wp:inline distT="0" distB="0" distL="0" distR="0" wp14:anchorId="13DB90D7" wp14:editId="67C1BC43">
             <wp:extent cx="6911340" cy="4892040"/>
             <wp:effectExtent l="0" t="0" r="0" b="0"/>
             <wp:docPr id="382481160" name="Picture 6"/>
@@ -242,7 +748,7 @@
                     <pic:cNvPicPr/>
                   </pic:nvPicPr>
                   <pic:blipFill rotWithShape="1">
-                    <a:blip r:embed="rId8" cstate="print">
+                    <a:blip r:embed="rId12" cstate="print">
                       <a:extLst>
                         <a:ext uri="{28A0092B-C50C-407E-A947-70E740481C1C}">
                           <a14:useLocalDpi xmlns:a14="http://schemas.microsoft.com/office/drawing/2010/main" val="0"/>
@@ -276,6 +782,7 @@
         </w:drawing>
       </w:r>
     </w:p>
+    <w:p/>
     <w:sectPr>
       <w:pgSz w:w="12240" w:h="15840"/>
       <w:pgMar w:top="576" w:right="576" w:bottom="576" w:left="576" w:header="720" w:footer="720" w:gutter="0"/>
@@ -291,7 +798,7 @@
   <w:abstractNum w:abstractNumId="0" w15:restartNumberingAfterBreak="0">
     <w:nsid w:val="57261488"/>
     <w:multiLevelType w:val="hybridMultilevel"/>
-    <w:tmpl w:val="3CCE25D0"/>
+    <w:tmpl w:val="0F2C8C22"/>
     <w:lvl w:ilvl="0" w:tplc="AA3AFAB4">
       <w:start w:val="1"/>
       <w:numFmt w:val="decimal"/>
@@ -316,14 +823,17 @@
         <w:rFonts w:hint="default"/>
       </w:rPr>
     </w:lvl>
-    <w:lvl w:ilvl="2" w:tplc="0409001B" w:tentative="1">
+    <w:lvl w:ilvl="2" w:tplc="7BAE475E">
       <w:start w:val="1"/>
       <w:numFmt w:val="lowerRoman"/>
       <w:lvlText w:val="%3."/>
       <w:lvlJc w:val="right"/>
       <w:pPr>
-        <w:ind w:left="2160" w:hanging="180"/>
-      </w:pPr>
+        <w:ind w:left="1440" w:hanging="360"/>
+      </w:pPr>
+      <w:rPr>
+        <w:rFonts w:hint="default"/>
+      </w:rPr>
     </w:lvl>
     <w:lvl w:ilvl="3" w:tplc="0409000F" w:tentative="1">
       <w:start w:val="1"/>

</xml_diff>